<commit_message>
Deployed 05c56a5 with MkDocs version: 1.5.2
</commit_message>
<xml_diff>
--- a/ist722/syllabus.docx
+++ b/ist722/syllabus.docx
@@ -2,7 +2,7 @@
 <file path=word/document.xml><?xml version="1.0" encoding="utf-8"?>
 <w:document xmlns:w="http://schemas.openxmlformats.org/wordprocessingml/2006/main" xmlns:m="http://schemas.openxmlformats.org/officeDocument/2006/math" xmlns:r="http://schemas.openxmlformats.org/officeDocument/2006/relationships" xmlns:o="urn:schemas-microsoft-com:office:office" xmlns:v="urn:schemas-microsoft-com:vml" xmlns:w10="urn:schemas-microsoft-com:office:word" xmlns:a="http://schemas.openxmlformats.org/drawingml/2006/main" xmlns:pic="http://schemas.openxmlformats.org/drawingml/2006/picture" xmlns:wp="http://schemas.openxmlformats.org/drawingml/2006/wordprocessingDrawing">
   <w:body>
-    <w:bookmarkStart w:id="73" w:name="X6bf20c6e2a571d7e8d67b2b383b7e4e6a626b66"/>
+    <w:bookmarkStart w:id="93" w:name="X6bf20c6e2a571d7e8d67b2b383b7e4e6a626b66"/>
     <w:p>
       <w:pPr>
         <w:pStyle w:val="Heading1"/>
@@ -1850,13 +1850,13 @@
       </w:r>
     </w:p>
     <w:bookmarkEnd w:id="37"/>
-    <w:bookmarkStart w:id="38" w:name="grading-rubric"/>
+    <w:bookmarkStart w:id="38" w:name="grading-rubric-for-project"/>
     <w:p>
       <w:pPr>
         <w:pStyle w:val="Heading4"/>
       </w:pPr>
       <w:r>
-        <w:t xml:space="preserve">Grading Rubric</w:t>
+        <w:t xml:space="preserve">Grading Rubric for Project</w:t>
       </w:r>
     </w:p>
     <w:p>
@@ -1983,13 +1983,13 @@
     </w:p>
     <w:bookmarkEnd w:id="38"/>
     <w:bookmarkEnd w:id="39"/>
-    <w:bookmarkStart w:id="40" w:name="grading"/>
+    <w:bookmarkStart w:id="40" w:name="grading-summary"/>
     <w:p>
       <w:pPr>
         <w:pStyle w:val="Heading3"/>
       </w:pPr>
       <w:r>
-        <w:t xml:space="preserve">Grading:</w:t>
+        <w:t xml:space="preserve">Grading Summary:</w:t>
       </w:r>
     </w:p>
     <w:tbl>
@@ -2947,7 +2947,7 @@
     </w:p>
     <w:bookmarkEnd w:id="43"/>
     <w:bookmarkEnd w:id="44"/>
-    <w:bookmarkStart w:id="72" w:name="course-calendar"/>
+    <w:bookmarkStart w:id="92" w:name="course-calendar"/>
     <w:p>
       <w:pPr>
         <w:pStyle w:val="Heading2"/>
@@ -3748,7 +3748,7 @@
       </w:r>
     </w:p>
     <w:bookmarkEnd w:id="46"/>
-    <w:bookmarkStart w:id="47" w:name="Xae2cbe795b9d092814f705fcd8a6c1e47a9bcfe"/>
+    <w:bookmarkStart w:id="48" w:name="Xae2cbe795b9d092814f705fcd8a6c1e47a9bcfe"/>
     <w:p>
       <w:pPr>
         <w:pStyle w:val="Heading3"/>
@@ -3803,9 +3803,14 @@
       <w:r>
         <w:t xml:space="preserve"> </w:t>
       </w:r>
-      <w:r>
-        <w:t xml:space="preserve">https://www.youtube.com/watch?v=AHR_7jFCMeY</w:t>
-      </w:r>
+      <w:hyperlink r:id="rId47">
+        <w:r>
+          <w:rPr>
+            <w:rStyle w:val="Hyperlink"/>
+          </w:rPr>
+          <w:t xml:space="preserve">https://www.youtube.com/watch?v=AHR_7jFCMeY</w:t>
+        </w:r>
+      </w:hyperlink>
     </w:p>
     <w:p>
       <w:pPr>
@@ -3923,8 +3928,8 @@
         <w:t xml:space="preserve">Discussion: Assignment A</w:t>
       </w:r>
     </w:p>
-    <w:bookmarkEnd w:id="47"/>
-    <w:bookmarkStart w:id="48" w:name="class-02"/>
+    <w:bookmarkEnd w:id="48"/>
+    <w:bookmarkStart w:id="49" w:name="class-02"/>
     <w:p>
       <w:pPr>
         <w:pStyle w:val="Heading3"/>
@@ -3933,8 +3938,8 @@
         <w:t xml:space="preserve">Class 02</w:t>
       </w:r>
     </w:p>
-    <w:bookmarkEnd w:id="48"/>
-    <w:bookmarkStart w:id="49" w:name="Xd8258a84fa64b9af1db6fc151fa3a1037027bdf"/>
+    <w:bookmarkEnd w:id="49"/>
+    <w:bookmarkStart w:id="52" w:name="Xd8258a84fa64b9af1db6fc151fa3a1037027bdf"/>
     <w:p>
       <w:pPr>
         <w:pStyle w:val="Heading3"/>
@@ -3972,8 +3977,19 @@
         <w:pStyle w:val="Compact"/>
       </w:pPr>
       <w:r>
-        <w:t xml:space="preserve">Let’s Compare the Kimball and Inmon Data Warehouse Architectures. (nullQueries). Www.youtube.com. https://www.youtube.com/watch?v=Tff34jj_V-0</w:t>
-      </w:r>
+        <w:t xml:space="preserve">Let’s Compare the Kimball and Inmon Data Warehouse Architectures. (nullQueries). Www.youtube.com.</w:t>
+      </w:r>
+      <w:r>
+        <w:t xml:space="preserve"> </w:t>
+      </w:r>
+      <w:hyperlink r:id="rId50">
+        <w:r>
+          <w:rPr>
+            <w:rStyle w:val="Hyperlink"/>
+          </w:rPr>
+          <w:t xml:space="preserve">https://www.youtube.com/watch?v=Tff34jj_V-0</w:t>
+        </w:r>
+      </w:hyperlink>
     </w:p>
     <w:p>
       <w:pPr>
@@ -3984,8 +4000,19 @@
         <w:pStyle w:val="Compact"/>
       </w:pPr>
       <w:r>
-        <w:t xml:space="preserve">Data Vault vs Traditional Data Warehouse Architectures. (nullQueries). Www.youtube.com. https://www.youtube.com/watch?v=D914nNWGP6E</w:t>
-      </w:r>
+        <w:t xml:space="preserve">Data Vault vs Traditional Data Warehouse Architectures. (nullQueries). Www.youtube.com.</w:t>
+      </w:r>
+      <w:r>
+        <w:t xml:space="preserve"> </w:t>
+      </w:r>
+      <w:hyperlink r:id="rId51">
+        <w:r>
+          <w:rPr>
+            <w:rStyle w:val="Hyperlink"/>
+          </w:rPr>
+          <w:t xml:space="preserve">https://www.youtube.com/watch?v=D914nNWGP6E</w:t>
+        </w:r>
+      </w:hyperlink>
     </w:p>
     <w:p>
       <w:pPr>
@@ -4129,8 +4156,8 @@
         <w:t xml:space="preserve">Deliverable: Form your Blackboard group, name your team, decide when and how you will meet outside of class.</w:t>
       </w:r>
     </w:p>
-    <w:bookmarkEnd w:id="49"/>
-    <w:bookmarkStart w:id="50" w:name="class-03"/>
+    <w:bookmarkEnd w:id="52"/>
+    <w:bookmarkStart w:id="53" w:name="class-03"/>
     <w:p>
       <w:pPr>
         <w:pStyle w:val="Heading3"/>
@@ -4139,8 +4166,8 @@
         <w:t xml:space="preserve">Class 03</w:t>
       </w:r>
     </w:p>
-    <w:bookmarkEnd w:id="50"/>
-    <w:bookmarkStart w:id="51" w:name="topic-c---planning-the-data-warehouse"/>
+    <w:bookmarkEnd w:id="53"/>
+    <w:bookmarkStart w:id="54" w:name="topic-c---planning-the-data-warehouse"/>
     <w:p>
       <w:pPr>
         <w:pStyle w:val="Heading3"/>
@@ -4317,8 +4344,8 @@
         <w:t xml:space="preserve">Deliverable: Profile 3 Business Processes</w:t>
       </w:r>
     </w:p>
-    <w:bookmarkEnd w:id="51"/>
-    <w:bookmarkStart w:id="52" w:name="class-04"/>
+    <w:bookmarkEnd w:id="54"/>
+    <w:bookmarkStart w:id="55" w:name="class-04"/>
     <w:p>
       <w:pPr>
         <w:pStyle w:val="Heading3"/>
@@ -4327,8 +4354,8 @@
         <w:t xml:space="preserve">Class 04</w:t>
       </w:r>
     </w:p>
-    <w:bookmarkEnd w:id="52"/>
-    <w:bookmarkStart w:id="53" w:name="topic-d---dimensional-modeling"/>
+    <w:bookmarkEnd w:id="55"/>
+    <w:bookmarkStart w:id="57" w:name="topic-d---dimensional-modeling"/>
     <w:p>
       <w:pPr>
         <w:pStyle w:val="Heading3"/>
@@ -4378,8 +4405,19 @@
         <w:t xml:space="preserve">”</w:t>
       </w:r>
       <w:r>
-        <w:t xml:space="preserve">) the way to go? (2022, May 3). https://www.reddit.com/r/dataengineering/comments/uhohlv/is_kimballs_dimensional_modelling_dead_in_2022_is/</w:t>
-      </w:r>
+        <w:t xml:space="preserve">) the way to go? (2022, May 3).</w:t>
+      </w:r>
+      <w:r>
+        <w:t xml:space="preserve"> </w:t>
+      </w:r>
+      <w:hyperlink r:id="rId56">
+        <w:r>
+          <w:rPr>
+            <w:rStyle w:val="Hyperlink"/>
+          </w:rPr>
+          <w:t xml:space="preserve">https://www.reddit.com/r/dataengineering/comments/uhohlv/is_kimballs_dimensional_modelling_dead_in_2022_is/</w:t>
+        </w:r>
+      </w:hyperlink>
     </w:p>
     <w:p>
       <w:pPr>
@@ -4505,8 +4543,8 @@
         <w:t xml:space="preserve">Deliverable: Milestone 1 readiness</w:t>
       </w:r>
     </w:p>
-    <w:bookmarkEnd w:id="53"/>
-    <w:bookmarkStart w:id="54" w:name="class-05"/>
+    <w:bookmarkEnd w:id="57"/>
+    <w:bookmarkStart w:id="58" w:name="class-05"/>
     <w:p>
       <w:pPr>
         <w:pStyle w:val="Heading3"/>
@@ -4515,8 +4553,8 @@
         <w:t xml:space="preserve">Class 05</w:t>
       </w:r>
     </w:p>
-    <w:bookmarkEnd w:id="54"/>
-    <w:bookmarkStart w:id="55" w:name="Xa3823e1d2a029fcc05e84853cbea2cf3c1c5235"/>
+    <w:bookmarkEnd w:id="58"/>
+    <w:bookmarkStart w:id="59" w:name="Xa3823e1d2a029fcc05e84853cbea2cf3c1c5235"/>
     <w:p>
       <w:pPr>
         <w:pStyle w:val="Heading3"/>
@@ -4657,8 +4695,8 @@
         <w:t xml:space="preserve">Strict adherence to the time limit to everyone gets an opportunity.</w:t>
       </w:r>
     </w:p>
-    <w:bookmarkEnd w:id="55"/>
-    <w:bookmarkStart w:id="56" w:name="class-06"/>
+    <w:bookmarkEnd w:id="59"/>
+    <w:bookmarkStart w:id="60" w:name="class-06"/>
     <w:p>
       <w:pPr>
         <w:pStyle w:val="Heading3"/>
@@ -4667,8 +4705,8 @@
         <w:t xml:space="preserve">Class 06</w:t>
       </w:r>
     </w:p>
-    <w:bookmarkEnd w:id="56"/>
-    <w:bookmarkStart w:id="57" w:name="topic-e---data-warehouse-development"/>
+    <w:bookmarkEnd w:id="60"/>
+    <w:bookmarkStart w:id="63" w:name="topic-e---data-warehouse-development"/>
     <w:p>
       <w:pPr>
         <w:pStyle w:val="Heading3"/>
@@ -4694,8 +4732,19 @@
         <w:pStyle w:val="Compact"/>
       </w:pPr>
       <w:r>
-        <w:t xml:space="preserve">Intro to the modern stack: https://www.youtube.com/watch?v=-ClWgwC0Sbw</w:t>
-      </w:r>
+        <w:t xml:space="preserve">What Is The Modern Data Stack - Intro To Data Infrastructure Part 1. (Seattle Data Guy). Www.youtube.com.</w:t>
+      </w:r>
+      <w:r>
+        <w:t xml:space="preserve"> </w:t>
+      </w:r>
+      <w:hyperlink r:id="rId61">
+        <w:r>
+          <w:rPr>
+            <w:rStyle w:val="Hyperlink"/>
+          </w:rPr>
+          <w:t xml:space="preserve">https://www.youtube.com/watch?v=-ClWgwC0Sbw</w:t>
+        </w:r>
+      </w:hyperlink>
     </w:p>
     <w:p>
       <w:pPr>
@@ -4706,20 +4755,19 @@
         <w:pStyle w:val="Compact"/>
       </w:pPr>
       <w:r>
-        <w:t xml:space="preserve">What Is The Modern Data Stack - Intro To Data Infrastructure Part 1. (Seattle Data Guy). Www.youtube.com. https://www.youtube.com/watch?v=-ClWgwC0Sbw</w:t>
-      </w:r>
-    </w:p>
-    <w:p>
-      <w:pPr>
-        <w:numPr>
-          <w:ilvl w:val="0"/>
-          <w:numId w:val="1048"/>
-        </w:numPr>
-        <w:pStyle w:val="Compact"/>
-      </w:pPr>
-      <w:r>
-        <w:t xml:space="preserve">Tools of The Modern Data Stack. (nullQueries). Www.youtube.com. https://www.youtube.com/watch?v=KKLw9MdcLDw</w:t>
-      </w:r>
+        <w:t xml:space="preserve">Tools of The Modern Data Stack. (nullQueries). Www.youtube.com.</w:t>
+      </w:r>
+      <w:r>
+        <w:t xml:space="preserve"> </w:t>
+      </w:r>
+      <w:hyperlink r:id="rId62">
+        <w:r>
+          <w:rPr>
+            <w:rStyle w:val="Hyperlink"/>
+          </w:rPr>
+          <w:t xml:space="preserve">https://www.youtube.com/watch?v=KKLw9MdcLDw</w:t>
+        </w:r>
+      </w:hyperlink>
     </w:p>
     <w:p>
       <w:pPr>
@@ -4857,8 +4905,8 @@
         <w:t xml:space="preserve">Deliverable: High-level source to target map</w:t>
       </w:r>
     </w:p>
-    <w:bookmarkEnd w:id="57"/>
-    <w:bookmarkStart w:id="58" w:name="class-07"/>
+    <w:bookmarkEnd w:id="63"/>
+    <w:bookmarkStart w:id="64" w:name="class-07"/>
     <w:p>
       <w:pPr>
         <w:pStyle w:val="Heading3"/>
@@ -4867,8 +4915,8 @@
         <w:t xml:space="preserve">Class 07</w:t>
       </w:r>
     </w:p>
-    <w:bookmarkEnd w:id="58"/>
-    <w:bookmarkStart w:id="59" w:name="topic-f---building-data-pipelines"/>
+    <w:bookmarkEnd w:id="64"/>
+    <w:bookmarkStart w:id="67" w:name="topic-f---building-data-pipelines"/>
     <w:p>
       <w:pPr>
         <w:pStyle w:val="Heading3"/>
@@ -4894,8 +4942,19 @@
         <w:pStyle w:val="Compact"/>
       </w:pPr>
       <w:r>
-        <w:t xml:space="preserve">ETL vs ELT | Modern Data Architectures. (Kahan Data Solutions). Www.youtube.com. https://www.youtube.com/watch?v=_Nk0v9qUWk4</w:t>
-      </w:r>
+        <w:t xml:space="preserve">ETL vs ELT | Modern Data Architectures. (Kahan Data Solutions). Www.youtube.com.</w:t>
+      </w:r>
+      <w:r>
+        <w:t xml:space="preserve"> </w:t>
+      </w:r>
+      <w:hyperlink r:id="rId65">
+        <w:r>
+          <w:rPr>
+            <w:rStyle w:val="Hyperlink"/>
+          </w:rPr>
+          <w:t xml:space="preserve">https://www.youtube.com/watch?v=_Nk0v9qUWk4</w:t>
+        </w:r>
+      </w:hyperlink>
     </w:p>
     <w:p>
       <w:pPr>
@@ -4906,8 +4965,19 @@
         <w:pStyle w:val="Compact"/>
       </w:pPr>
       <w:r>
-        <w:t xml:space="preserve">What Is DBT and Why Is It So Popular - Intro To Data Infrastructure Part 3. (Seattle Data Guy). Www.youtube.com. https://www.youtube.com/watch?v=8FZZivIfJVo</w:t>
-      </w:r>
+        <w:t xml:space="preserve">What Is DBT and Why Is It So Popular - Intro To Data Infrastructure Part 3. (Seattle Data Guy). Www.youtube.com.</w:t>
+      </w:r>
+      <w:r>
+        <w:t xml:space="preserve"> </w:t>
+      </w:r>
+      <w:hyperlink r:id="rId66">
+        <w:r>
+          <w:rPr>
+            <w:rStyle w:val="Hyperlink"/>
+          </w:rPr>
+          <w:t xml:space="preserve">https://www.youtube.com/watch?v=8FZZivIfJVo</w:t>
+        </w:r>
+      </w:hyperlink>
     </w:p>
     <w:p>
       <w:pPr>
@@ -5057,8 +5127,8 @@
         <w:t xml:space="preserve">Deliverable: DBT project group setup</w:t>
       </w:r>
     </w:p>
-    <w:bookmarkEnd w:id="59"/>
-    <w:bookmarkStart w:id="60" w:name="class-08"/>
+    <w:bookmarkEnd w:id="67"/>
+    <w:bookmarkStart w:id="68" w:name="class-08"/>
     <w:p>
       <w:pPr>
         <w:pStyle w:val="Heading3"/>
@@ -5067,8 +5137,8 @@
         <w:t xml:space="preserve">Class 08</w:t>
       </w:r>
     </w:p>
-    <w:bookmarkEnd w:id="60"/>
-    <w:bookmarkStart w:id="61" w:name="topic-g---business-intelligence"/>
+    <w:bookmarkEnd w:id="68"/>
+    <w:bookmarkStart w:id="72" w:name="topic-g---business-intelligence"/>
     <w:p>
       <w:pPr>
         <w:pStyle w:val="Heading3"/>
@@ -5094,8 +5164,19 @@
         <w:pStyle w:val="Compact"/>
       </w:pPr>
       <w:r>
-        <w:t xml:space="preserve">Kimball, R. (2003, March 20). The Soul of the Data Warehouse, Part 1: Drilling Down. Kimball Group. https://www.kimballgroup.com/2003/03/the-soul-of-the-data-warehouse-part-one-drilling-down/</w:t>
-      </w:r>
+        <w:t xml:space="preserve">Kimball, R. (2003, March 20). The Soul of the Data Warehouse, Part 1: Drilling Down. Kimball Group.</w:t>
+      </w:r>
+      <w:r>
+        <w:t xml:space="preserve"> </w:t>
+      </w:r>
+      <w:hyperlink r:id="rId69">
+        <w:r>
+          <w:rPr>
+            <w:rStyle w:val="Hyperlink"/>
+          </w:rPr>
+          <w:t xml:space="preserve">https://www.kimballgroup.com/2003/03/the-soul-of-the-data-warehouse-part-one-drilling-down/</w:t>
+        </w:r>
+      </w:hyperlink>
     </w:p>
     <w:p>
       <w:pPr>
@@ -5106,14 +5187,19 @@
         <w:pStyle w:val="Compact"/>
       </w:pPr>
       <w:r>
-        <w:t xml:space="preserve">Kimball, R. (2003, April 5). The Soul of the Data Warehouse, Part 2: Drilling Across. Kimball Group. https://www.kimballgroup.com/2003/04/the-soul-of-the-data-warehouse-part-two-drilling-across/</w:t>
+        <w:t xml:space="preserve">Kimball, R. (2003, April 5). The Soul of the Data Warehouse, Part 2: Drilling Across. Kimball Group.</w:t>
       </w:r>
       <w:r>
         <w:t xml:space="preserve"> </w:t>
       </w:r>
-      <w:r>
-        <w:t xml:space="preserve">‌- Enochson, H. (2019). 27 Examples of Key Performance Indicators. OnStrategy. https://onstrategyhq.com/resources/27-examples-of-key-performance-indicators/</w:t>
-      </w:r>
+      <w:hyperlink r:id="rId70">
+        <w:r>
+          <w:rPr>
+            <w:rStyle w:val="Hyperlink"/>
+          </w:rPr>
+          <w:t xml:space="preserve">https://www.kimballgroup.com/2003/04/the-soul-of-the-data-warehouse-part-two-drilling-across/</w:t>
+        </w:r>
+      </w:hyperlink>
     </w:p>
     <w:p>
       <w:pPr>
@@ -5124,8 +5210,31 @@
         <w:pStyle w:val="Compact"/>
       </w:pPr>
       <w:r>
-        <w:t xml:space="preserve">Power BI Tutorial in 10 min. (Kevin Stratvert). Www.youtube.com. https://youtu.be/NNSHu0rkew8</w:t>
-      </w:r>
+        <w:t xml:space="preserve">Enochson, H. (2019). 27 Examples of Key Performance Indicators. OnStrategy. [https://onstrategyhq.com/resources/27-examples-of-key-performance-indicators/(https://onstrategyhq.com/resources/27-examples-of-key-performance-indicators/)]</w:t>
+      </w:r>
+    </w:p>
+    <w:p>
+      <w:pPr>
+        <w:numPr>
+          <w:ilvl w:val="0"/>
+          <w:numId w:val="1058"/>
+        </w:numPr>
+        <w:pStyle w:val="Compact"/>
+      </w:pPr>
+      <w:r>
+        <w:t xml:space="preserve">Power BI Tutorial in 10 min. (Kevin Stratvert). Www.youtube.com.</w:t>
+      </w:r>
+      <w:r>
+        <w:t xml:space="preserve"> </w:t>
+      </w:r>
+      <w:hyperlink r:id="rId71">
+        <w:r>
+          <w:rPr>
+            <w:rStyle w:val="Hyperlink"/>
+          </w:rPr>
+          <w:t xml:space="preserve">https://youtu.be/NNSHu0rkew8</w:t>
+        </w:r>
+      </w:hyperlink>
     </w:p>
     <w:p>
       <w:pPr>
@@ -5263,8 +5372,8 @@
         <w:t xml:space="preserve">Deliverable: Team readiness for Milestone 2</w:t>
       </w:r>
     </w:p>
-    <w:bookmarkEnd w:id="61"/>
-    <w:bookmarkStart w:id="62" w:name="class-09"/>
+    <w:bookmarkEnd w:id="72"/>
+    <w:bookmarkStart w:id="73" w:name="class-09"/>
     <w:p>
       <w:pPr>
         <w:pStyle w:val="Heading3"/>
@@ -5273,8 +5382,8 @@
         <w:t xml:space="preserve">Class 09</w:t>
       </w:r>
     </w:p>
-    <w:bookmarkEnd w:id="62"/>
-    <w:bookmarkStart w:id="63" w:name="X552a64ccb0916c469abe84ccde6bb1a1fd1f80e"/>
+    <w:bookmarkEnd w:id="73"/>
+    <w:bookmarkStart w:id="74" w:name="X552a64ccb0916c469abe84ccde6bb1a1fd1f80e"/>
     <w:p>
       <w:pPr>
         <w:pStyle w:val="Heading3"/>
@@ -5415,8 +5524,8 @@
         <w:t xml:space="preserve">Strict adherence to the time limit to everyone gets an opportunity.</w:t>
       </w:r>
     </w:p>
-    <w:bookmarkEnd w:id="63"/>
-    <w:bookmarkStart w:id="64" w:name="class-10"/>
+    <w:bookmarkEnd w:id="74"/>
+    <w:bookmarkStart w:id="75" w:name="class-10"/>
     <w:p>
       <w:pPr>
         <w:pStyle w:val="Heading3"/>
@@ -5425,8 +5534,8 @@
         <w:t xml:space="preserve">Class 10</w:t>
       </w:r>
     </w:p>
-    <w:bookmarkEnd w:id="64"/>
-    <w:bookmarkStart w:id="65" w:name="topic-h---incremental-data-pipelines"/>
+    <w:bookmarkEnd w:id="75"/>
+    <w:bookmarkStart w:id="78" w:name="topic-h---incremental-data-pipelines"/>
     <w:p>
       <w:pPr>
         <w:pStyle w:val="Heading3"/>
@@ -5452,8 +5561,19 @@
         <w:pStyle w:val="Compact"/>
       </w:pPr>
       <w:r>
-        <w:t xml:space="preserve">Functional Data Engineering - A Set of Best Practices | Lyft. (n.d.). Www.youtube.com. https://www.youtube.com/watch?v=4Spo2QRTz1k&amp;t=952s</w:t>
-      </w:r>
+        <w:t xml:space="preserve">Functional Data Engineering - A Set of Best Practices | Lyft. (n.d.). Www.youtube.com.</w:t>
+      </w:r>
+      <w:r>
+        <w:t xml:space="preserve"> </w:t>
+      </w:r>
+      <w:hyperlink r:id="rId76">
+        <w:r>
+          <w:rPr>
+            <w:rStyle w:val="Hyperlink"/>
+          </w:rPr>
+          <w:t xml:space="preserve">https://www.youtube.com/watch?v=4Spo2QRTz1k&amp;t=952s</w:t>
+        </w:r>
+      </w:hyperlink>
     </w:p>
     <w:p>
       <w:pPr>
@@ -5464,8 +5584,19 @@
         <w:pStyle w:val="Compact"/>
       </w:pPr>
       <w:r>
-        <w:t xml:space="preserve">Beauchemin, M. (2018, January 8). Functional Data Engineering — a modern paradigm for batch data processing. Medium. https://maximebeauchemin.medium.com/functional-data-engineering-a-modern-paradigm-for-batch-data-processing-2327ec32c42a</w:t>
-      </w:r>
+        <w:t xml:space="preserve">Beauchemin, M. (2018, January 8). Functional Data Engineering — a modern paradigm for batch data processing. Medium.</w:t>
+      </w:r>
+      <w:r>
+        <w:t xml:space="preserve"> </w:t>
+      </w:r>
+      <w:hyperlink r:id="rId77">
+        <w:r>
+          <w:rPr>
+            <w:rStyle w:val="Hyperlink"/>
+          </w:rPr>
+          <w:t xml:space="preserve">https://maximebeauchemin.medium.com/functional-data-engineering-a-modern-paradigm-for-batch-data-processing-2327ec32c42a</w:t>
+        </w:r>
+      </w:hyperlink>
     </w:p>
     <w:p>
       <w:pPr>
@@ -5615,8 +5746,8 @@
         <w:t xml:space="preserve">Deliverable: Progress reports</w:t>
       </w:r>
     </w:p>
-    <w:bookmarkEnd w:id="65"/>
-    <w:bookmarkStart w:id="66" w:name="class-11"/>
+    <w:bookmarkEnd w:id="78"/>
+    <w:bookmarkStart w:id="79" w:name="class-11"/>
     <w:p>
       <w:pPr>
         <w:pStyle w:val="Heading3"/>
@@ -5625,8 +5756,8 @@
         <w:t xml:space="preserve">Class 11</w:t>
       </w:r>
     </w:p>
-    <w:bookmarkEnd w:id="66"/>
-    <w:bookmarkStart w:id="67" w:name="topic-i---managing-the-data-warehouse"/>
+    <w:bookmarkEnd w:id="79"/>
+    <w:bookmarkStart w:id="85" w:name="topic-i---managing-the-data-warehouse"/>
     <w:p>
       <w:pPr>
         <w:pStyle w:val="Heading3"/>
@@ -5652,8 +5783,19 @@
         <w:pStyle w:val="Compact"/>
       </w:pPr>
       <w:r>
-        <w:t xml:space="preserve">IBM Technology. (2022). What is Master Data Management. In YouTube. https://www.youtube.com/watch?v=l83bkKJh1wM</w:t>
-      </w:r>
+        <w:t xml:space="preserve">IBM Technology. (2022). What is Master Data Management. In YouTube.</w:t>
+      </w:r>
+      <w:r>
+        <w:t xml:space="preserve"> </w:t>
+      </w:r>
+      <w:hyperlink r:id="rId80">
+        <w:r>
+          <w:rPr>
+            <w:rStyle w:val="Hyperlink"/>
+          </w:rPr>
+          <w:t xml:space="preserve">https://www.youtube.com/watch?v=l83bkKJh1wM</w:t>
+        </w:r>
+      </w:hyperlink>
     </w:p>
     <w:p>
       <w:pPr>
@@ -5664,8 +5806,19 @@
         <w:pStyle w:val="Compact"/>
       </w:pPr>
       <w:r>
-        <w:t xml:space="preserve">IBM Technology. (2022). Data Governance Explained in 5 Minutes. In YouTube. https://www.youtube.com/watch?v=uPsUjKLHLAg</w:t>
-      </w:r>
+        <w:t xml:space="preserve">IBM Technology. (2022). Data Governance Explained in 5 Minutes. In YouTube.</w:t>
+      </w:r>
+      <w:r>
+        <w:t xml:space="preserve"> </w:t>
+      </w:r>
+      <w:hyperlink r:id="rId81">
+        <w:r>
+          <w:rPr>
+            <w:rStyle w:val="Hyperlink"/>
+          </w:rPr>
+          <w:t xml:space="preserve">https://www.youtube.com/watch?v=uPsUjKLHLAg</w:t>
+        </w:r>
+      </w:hyperlink>
     </w:p>
     <w:p>
       <w:pPr>
@@ -5676,8 +5829,19 @@
         <w:pStyle w:val="Compact"/>
       </w:pPr>
       <w:r>
-        <w:t xml:space="preserve">What is Reverse ETL? (Kahan Data Solutions). Www.youtube.com. https://www.youtube.com/watch?v=DRAGfc5or2Y</w:t>
-      </w:r>
+        <w:t xml:space="preserve">What is Reverse ETL? (Kahan Data Solutions). Www.youtube.com.</w:t>
+      </w:r>
+      <w:r>
+        <w:t xml:space="preserve"> </w:t>
+      </w:r>
+      <w:hyperlink r:id="rId82">
+        <w:r>
+          <w:rPr>
+            <w:rStyle w:val="Hyperlink"/>
+          </w:rPr>
+          <w:t xml:space="preserve">https://www.youtube.com/watch?v=DRAGfc5or2Y</w:t>
+        </w:r>
+      </w:hyperlink>
     </w:p>
     <w:p>
       <w:pPr>
@@ -5688,14 +5852,42 @@
         <w:pStyle w:val="Compact"/>
       </w:pPr>
       <w:r>
-        <w:t xml:space="preserve">Frameworks of Data Governance. (nullQueries). Www.youtube.com. https://www.youtube.com/watch?v=gCwKnaITV8g</w:t>
+        <w:t xml:space="preserve">Frameworks of Data Governance. (nullQueries). Www.youtube.com.</w:t>
       </w:r>
       <w:r>
         <w:t xml:space="preserve"> </w:t>
       </w:r>
-      <w:r>
-        <w:t xml:space="preserve">‌- 4 Native Snowflake Data Quality Checks &amp; Features You Should Know. (2022, April 21). Www.montecarlodata.com. https://www.montecarlodata.com/blog-snowflake-data-quality-features/</w:t>
-      </w:r>
+      <w:hyperlink r:id="rId83">
+        <w:r>
+          <w:rPr>
+            <w:rStyle w:val="Hyperlink"/>
+          </w:rPr>
+          <w:t xml:space="preserve">https://www.youtube.com/watch?v=gCwKnaITV8g</w:t>
+        </w:r>
+      </w:hyperlink>
+    </w:p>
+    <w:p>
+      <w:pPr>
+        <w:numPr>
+          <w:ilvl w:val="0"/>
+          <w:numId w:val="1073"/>
+        </w:numPr>
+        <w:pStyle w:val="Compact"/>
+      </w:pPr>
+      <w:r>
+        <w:t xml:space="preserve">4 Native Snowflake Data Quality Checks &amp; Features You Should Know. (2022, April 21). Www.montecarlodata.com.</w:t>
+      </w:r>
+      <w:r>
+        <w:t xml:space="preserve"> </w:t>
+      </w:r>
+      <w:hyperlink r:id="rId84">
+        <w:r>
+          <w:rPr>
+            <w:rStyle w:val="Hyperlink"/>
+          </w:rPr>
+          <w:t xml:space="preserve">https://www.montecarlodata.com/blog-snowflake-data-quality-features/</w:t>
+        </w:r>
+      </w:hyperlink>
     </w:p>
     <w:p>
       <w:pPr>
@@ -5833,8 +6025,8 @@
         <w:t xml:space="preserve">Deliverable: Progress reports</w:t>
       </w:r>
     </w:p>
-    <w:bookmarkEnd w:id="67"/>
-    <w:bookmarkStart w:id="68" w:name="class-12"/>
+    <w:bookmarkEnd w:id="85"/>
+    <w:bookmarkStart w:id="86" w:name="class-12"/>
     <w:p>
       <w:pPr>
         <w:pStyle w:val="Heading3"/>
@@ -5843,8 +6035,8 @@
         <w:t xml:space="preserve">Class 12</w:t>
       </w:r>
     </w:p>
-    <w:bookmarkEnd w:id="68"/>
-    <w:bookmarkStart w:id="69" w:name="topic-j---trends-in-data-warehousing"/>
+    <w:bookmarkEnd w:id="86"/>
+    <w:bookmarkStart w:id="89" w:name="topic-j---trends-in-data-warehousing"/>
     <w:p>
       <w:pPr>
         <w:pStyle w:val="Heading3"/>
@@ -5870,8 +6062,19 @@
         <w:pStyle w:val="Compact"/>
       </w:pPr>
       <w:r>
-        <w:t xml:space="preserve">What Is a Lakehouse? (2020, January 30). Databricks. https://www.databricks.com/blog/2020/01/30/what-is-a-data-lakehouse.html</w:t>
-      </w:r>
+        <w:t xml:space="preserve">What Is a Lakehouse? (2020, January 30). Databricks.</w:t>
+      </w:r>
+      <w:r>
+        <w:t xml:space="preserve"> </w:t>
+      </w:r>
+      <w:hyperlink r:id="rId87">
+        <w:r>
+          <w:rPr>
+            <w:rStyle w:val="Hyperlink"/>
+          </w:rPr>
+          <w:t xml:space="preserve">https://www.databricks.com/blog/2020/01/30/what-is-a-data-lakehouse.html</w:t>
+        </w:r>
+      </w:hyperlink>
     </w:p>
     <w:p>
       <w:pPr>
@@ -5882,8 +6085,19 @@
         <w:pStyle w:val="Compact"/>
       </w:pPr>
       <w:r>
-        <w:t xml:space="preserve">What Is Apache Iceberg? Features &amp; Benefits. (n.d.). Dremio. Retrieved August 7, 2023, from https://www.dremio.com/resources/guides/apache-iceberg/</w:t>
-      </w:r>
+        <w:t xml:space="preserve">What Is Apache Iceberg? Features &amp; Benefits. (n.d.). Dremio. Retrieved August 7, 2023, from</w:t>
+      </w:r>
+      <w:r>
+        <w:t xml:space="preserve"> </w:t>
+      </w:r>
+      <w:hyperlink r:id="rId88">
+        <w:r>
+          <w:rPr>
+            <w:rStyle w:val="Hyperlink"/>
+          </w:rPr>
+          <w:t xml:space="preserve">https://www.dremio.com/resources/guides/apache-iceberg/</w:t>
+        </w:r>
+      </w:hyperlink>
     </w:p>
     <w:p>
       <w:pPr>
@@ -6009,8 +6223,8 @@
         <w:t xml:space="preserve">Deliverable: readiness update</w:t>
       </w:r>
     </w:p>
-    <w:bookmarkEnd w:id="69"/>
-    <w:bookmarkStart w:id="70" w:name="class-13"/>
+    <w:bookmarkEnd w:id="89"/>
+    <w:bookmarkStart w:id="90" w:name="class-13"/>
     <w:p>
       <w:pPr>
         <w:pStyle w:val="Heading3"/>
@@ -6019,8 +6233,8 @@
         <w:t xml:space="preserve">Class 13</w:t>
       </w:r>
     </w:p>
-    <w:bookmarkEnd w:id="70"/>
-    <w:bookmarkStart w:id="71" w:name="topic-exam-3-final-project-presentations"/>
+    <w:bookmarkEnd w:id="90"/>
+    <w:bookmarkStart w:id="91" w:name="topic-exam-3-final-project-presentations"/>
     <w:p>
       <w:pPr>
         <w:pStyle w:val="Heading3"/>
@@ -6137,9 +6351,9 @@
         <w:t xml:space="preserve">Strict adherence to the time limit to everyone gets an opportunity.</w:t>
       </w:r>
     </w:p>
-    <w:bookmarkEnd w:id="71"/>
-    <w:bookmarkEnd w:id="72"/>
-    <w:bookmarkEnd w:id="73"/>
+    <w:bookmarkEnd w:id="91"/>
+    <w:bookmarkEnd w:id="92"/>
+    <w:bookmarkEnd w:id="93"/>
     <w:sectPr/>
   </w:body>
 </w:document>

</xml_diff>